<commit_message>
Rapor düzenleme + enstruman ayıklama
</commit_message>
<xml_diff>
--- a/Makine Öğrenmesi Kullanarak Müzik Enstrümanlarını Tanımak.docx
+++ b/Makine Öğrenmesi Kullanarak Müzik Enstrümanlarını Tanımak.docx
@@ -94,6 +94,13 @@
     </w:p>
     <w:p>
       <w:pPr>
+        <w:rPr>
+          <w:sz w:val="24"/>
+        </w:rPr>
+      </w:pPr>
+    </w:p>
+    <w:p>
+      <w:pPr>
         <w:pStyle w:val="ListParagraph"/>
         <w:numPr>
           <w:ilvl w:val="0"/>
@@ -185,6 +192,18 @@
           <w:bCs/>
         </w:rPr>
       </w:pPr>
+      <w:r>
+        <w:rPr>
+          <w:bCs/>
+        </w:rPr>
+        <w:t xml:space="preserve">Ben de çalışmamda </w:t>
+      </w:r>
+      <w:r>
+        <w:rPr>
+          <w:bCs/>
+        </w:rPr>
+        <w:t>2 numaralı çalışmayı baz alarak farklı özellikleri kullanıp benzer başarı oranı yakalamaya çalıştım.</w:t>
+      </w:r>
     </w:p>
     <w:p>
       <w:pPr>
@@ -193,18 +212,6 @@
           <w:sz w:val="24"/>
         </w:rPr>
       </w:pPr>
-      <w:r>
-        <w:rPr>
-          <w:bCs/>
-        </w:rPr>
-        <w:t xml:space="preserve">Ben de çalışmamda </w:t>
-      </w:r>
-      <w:r>
-        <w:rPr>
-          <w:bCs/>
-        </w:rPr>
-        <w:t>2 numaralı çalışmayı baz alarak farklı özellikleri kullanıp benzer başarı oranı yakalamaya çalıştım.</w:t>
-      </w:r>
     </w:p>
     <w:p>
       <w:pPr>
@@ -253,6 +260,13 @@
     </w:p>
     <w:p>
       <w:pPr>
+        <w:rPr>
+          <w:sz w:val="24"/>
+        </w:rPr>
+      </w:pPr>
+    </w:p>
+    <w:p>
+      <w:pPr>
         <w:pStyle w:val="ListParagraph"/>
         <w:numPr>
           <w:ilvl w:val="0"/>
@@ -290,10 +304,18 @@
           <w:sz w:val="24"/>
         </w:rPr>
       </w:pPr>
-      <w:r>
-        <w:rPr>
-          <w:sz w:val="24"/>
-        </w:rPr>
+    </w:p>
+    <w:p>
+      <w:pPr>
+        <w:rPr>
+          <w:sz w:val="24"/>
+        </w:rPr>
+      </w:pPr>
+      <w:r>
+        <w:rPr>
+          <w:sz w:val="24"/>
+        </w:rPr>
+        <w:lastRenderedPageBreak/>
         <w:t xml:space="preserve">İlk olarak dataseti gereksiz kalabalıktan kurtarmak için kullanmayacağım bilgileri silmem gerekiyordu. Bunun için </w:t>
       </w:r>
       <w:r>
@@ -311,10 +333,228 @@
       </w:pPr>
       <w:r>
         <w:rPr>
-          <w:sz w:val="24"/>
+          <w:noProof/>
+          <w:lang w:eastAsia="tr-TR"/>
+        </w:rPr>
+        <w:drawing>
+          <wp:inline distT="0" distB="0" distL="0" distR="0" wp14:anchorId="7A966A49" wp14:editId="437A6B39">
+            <wp:extent cx="5760720" cy="1967865"/>
+            <wp:effectExtent l="0" t="0" r="0" b="0"/>
+            <wp:docPr id="1" name="Picture 1"/>
+            <wp:cNvGraphicFramePr>
+              <a:graphicFrameLocks xmlns:a="http://schemas.openxmlformats.org/drawingml/2006/main" noChangeAspect="1"/>
+            </wp:cNvGraphicFramePr>
+            <a:graphic xmlns:a="http://schemas.openxmlformats.org/drawingml/2006/main">
+              <a:graphicData uri="http://schemas.openxmlformats.org/drawingml/2006/picture">
+                <pic:pic xmlns:pic="http://schemas.openxmlformats.org/drawingml/2006/picture">
+                  <pic:nvPicPr>
+                    <pic:cNvPr id="1" name=""/>
+                    <pic:cNvPicPr/>
+                  </pic:nvPicPr>
+                  <pic:blipFill>
+                    <a:blip r:embed="rId8"/>
+                    <a:stretch>
+                      <a:fillRect/>
+                    </a:stretch>
+                  </pic:blipFill>
+                  <pic:spPr>
+                    <a:xfrm>
+                      <a:off x="0" y="0"/>
+                      <a:ext cx="5760720" cy="1967865"/>
+                    </a:xfrm>
+                    <a:prstGeom prst="rect">
+                      <a:avLst/>
+                    </a:prstGeom>
+                  </pic:spPr>
+                </pic:pic>
+              </a:graphicData>
+            </a:graphic>
+          </wp:inline>
+        </w:drawing>
+      </w:r>
+    </w:p>
+    <w:p>
+      <w:pPr>
+        <w:rPr>
+          <w:sz w:val="24"/>
+        </w:rPr>
+      </w:pPr>
+      <w:r>
+        <w:rPr>
+          <w:sz w:val="24"/>
+        </w:rPr>
+        <w:t>Sonrasında daha başarılı bir sonuç elde edebilmek için 11 adet enstrümandan sayı olarak yetersiz olduğunu düşündüğüm enstrümanları çıkartmak istedim. Bunun için veri setinin içerisindeki enstrüman adetlerine baktım.</w:t>
+      </w:r>
+    </w:p>
+    <w:p>
+      <w:pPr>
+        <w:rPr>
+          <w:sz w:val="24"/>
+        </w:rPr>
+      </w:pPr>
+      <w:r>
+        <w:rPr>
+          <w:noProof/>
+          <w:lang w:eastAsia="tr-TR"/>
+        </w:rPr>
+        <w:drawing>
+          <wp:inline distT="0" distB="0" distL="0" distR="0" wp14:anchorId="397C0CF3" wp14:editId="42EB96B4">
+            <wp:extent cx="5760720" cy="2248535"/>
+            <wp:effectExtent l="0" t="0" r="0" b="0"/>
+            <wp:docPr id="2" name="Picture 2"/>
+            <wp:cNvGraphicFramePr>
+              <a:graphicFrameLocks xmlns:a="http://schemas.openxmlformats.org/drawingml/2006/main" noChangeAspect="1"/>
+            </wp:cNvGraphicFramePr>
+            <a:graphic xmlns:a="http://schemas.openxmlformats.org/drawingml/2006/main">
+              <a:graphicData uri="http://schemas.openxmlformats.org/drawingml/2006/picture">
+                <pic:pic xmlns:pic="http://schemas.openxmlformats.org/drawingml/2006/picture">
+                  <pic:nvPicPr>
+                    <pic:cNvPr id="1" name=""/>
+                    <pic:cNvPicPr/>
+                  </pic:nvPicPr>
+                  <pic:blipFill>
+                    <a:blip r:embed="rId9"/>
+                    <a:stretch>
+                      <a:fillRect/>
+                    </a:stretch>
+                  </pic:blipFill>
+                  <pic:spPr>
+                    <a:xfrm>
+                      <a:off x="0" y="0"/>
+                      <a:ext cx="5760720" cy="2248535"/>
+                    </a:xfrm>
+                    <a:prstGeom prst="rect">
+                      <a:avLst/>
+                    </a:prstGeom>
+                  </pic:spPr>
+                </pic:pic>
+              </a:graphicData>
+            </a:graphic>
+          </wp:inline>
+        </w:drawing>
+      </w:r>
+    </w:p>
+    <w:p>
+      <w:pPr>
+        <w:rPr>
+          <w:sz w:val="24"/>
+        </w:rPr>
+      </w:pPr>
+      <w:r>
+        <w:rPr>
+          <w:sz w:val="24"/>
+        </w:rPr>
+        <w:t xml:space="preserve">String, reed, brass, vocal, flute ve synth_lead enstrüman sınıfına ait olan verileri elimdeki veri setinden çıkarttım. </w:t>
+      </w:r>
+    </w:p>
+    <w:p>
+      <w:pPr>
+        <w:rPr>
+          <w:sz w:val="24"/>
+        </w:rPr>
+      </w:pPr>
+      <w:r>
+        <w:rPr>
+          <w:noProof/>
+          <w:lang w:eastAsia="tr-TR"/>
+        </w:rPr>
+        <w:drawing>
+          <wp:inline distT="0" distB="0" distL="0" distR="0" wp14:anchorId="6CBFB916" wp14:editId="3D29A1CF">
+            <wp:extent cx="4448175" cy="1485900"/>
+            <wp:effectExtent l="0" t="0" r="9525" b="0"/>
+            <wp:docPr id="3" name="Picture 3"/>
+            <wp:cNvGraphicFramePr>
+              <a:graphicFrameLocks xmlns:a="http://schemas.openxmlformats.org/drawingml/2006/main" noChangeAspect="1"/>
+            </wp:cNvGraphicFramePr>
+            <a:graphic xmlns:a="http://schemas.openxmlformats.org/drawingml/2006/main">
+              <a:graphicData uri="http://schemas.openxmlformats.org/drawingml/2006/picture">
+                <pic:pic xmlns:pic="http://schemas.openxmlformats.org/drawingml/2006/picture">
+                  <pic:nvPicPr>
+                    <pic:cNvPr id="1" name=""/>
+                    <pic:cNvPicPr/>
+                  </pic:nvPicPr>
+                  <pic:blipFill>
+                    <a:blip r:embed="rId10"/>
+                    <a:stretch>
+                      <a:fillRect/>
+                    </a:stretch>
+                  </pic:blipFill>
+                  <pic:spPr>
+                    <a:xfrm>
+                      <a:off x="0" y="0"/>
+                      <a:ext cx="4448175" cy="1485900"/>
+                    </a:xfrm>
+                    <a:prstGeom prst="rect">
+                      <a:avLst/>
+                    </a:prstGeom>
+                  </pic:spPr>
+                </pic:pic>
+              </a:graphicData>
+            </a:graphic>
+          </wp:inline>
+        </w:drawing>
+      </w:r>
+    </w:p>
+    <w:p>
+      <w:pPr>
+        <w:rPr>
+          <w:sz w:val="24"/>
+        </w:rPr>
+      </w:pPr>
+      <w:r>
+        <w:rPr>
+          <w:sz w:val="24"/>
+        </w:rPr>
+        <w:t xml:space="preserve">Onun dışında enstrümanın sınıflamaya çalıştığımız sınıf özelliğine dayalı bazı bilgileri de çıkartmam gerekiyordu. Aynı zamanda bazı bilgiler hem numerik hem de isim olarak tutuluyordu. Bunlardan da isim olarak kaydedilmiş olanları çıkarttım. </w:t>
+      </w:r>
+    </w:p>
+    <w:p>
+      <w:pPr>
+        <w:rPr>
+          <w:sz w:val="24"/>
+        </w:rPr>
+      </w:pPr>
+      <w:r>
+        <w:rPr>
+          <w:noProof/>
+          <w:lang w:eastAsia="tr-TR"/>
         </w:rPr>
         <w:lastRenderedPageBreak/>
-        <w:t xml:space="preserve">Onun dışında enstrümanın sınıflamaya çalıştığımız sınıf özelliğine dayalı bazı bilgileri de çıkartmam gerekiyordu. Aynı zamanda bazı bilgiler hem numerik hem de isim olarak tutuluyordu. Bunlardan da isim olarak kaydedilmiş olanları çıkarttım. </w:t>
+        <w:drawing>
+          <wp:inline distT="0" distB="0" distL="0" distR="0" wp14:anchorId="289379EF" wp14:editId="46B37538">
+            <wp:extent cx="5760720" cy="486410"/>
+            <wp:effectExtent l="0" t="0" r="0" b="8890"/>
+            <wp:docPr id="4" name="Picture 4"/>
+            <wp:cNvGraphicFramePr>
+              <a:graphicFrameLocks xmlns:a="http://schemas.openxmlformats.org/drawingml/2006/main" noChangeAspect="1"/>
+            </wp:cNvGraphicFramePr>
+            <a:graphic xmlns:a="http://schemas.openxmlformats.org/drawingml/2006/main">
+              <a:graphicData uri="http://schemas.openxmlformats.org/drawingml/2006/picture">
+                <pic:pic xmlns:pic="http://schemas.openxmlformats.org/drawingml/2006/picture">
+                  <pic:nvPicPr>
+                    <pic:cNvPr id="1" name=""/>
+                    <pic:cNvPicPr/>
+                  </pic:nvPicPr>
+                  <pic:blipFill>
+                    <a:blip r:embed="rId11"/>
+                    <a:stretch>
+                      <a:fillRect/>
+                    </a:stretch>
+                  </pic:blipFill>
+                  <pic:spPr>
+                    <a:xfrm>
+                      <a:off x="0" y="0"/>
+                      <a:ext cx="5760720" cy="486410"/>
+                    </a:xfrm>
+                    <a:prstGeom prst="rect">
+                      <a:avLst/>
+                    </a:prstGeom>
+                  </pic:spPr>
+                </pic:pic>
+              </a:graphicData>
+            </a:graphic>
+          </wp:inline>
+        </w:drawing>
       </w:r>
     </w:p>
     <w:p>
@@ -556,6 +796,110 @@
     </w:p>
     <w:p>
       <w:pPr>
+        <w:rPr>
+          <w:sz w:val="24"/>
+        </w:rPr>
+      </w:pPr>
+      <w:r>
+        <w:rPr>
+          <w:noProof/>
+          <w:lang w:eastAsia="tr-TR"/>
+        </w:rPr>
+        <w:drawing>
+          <wp:inline distT="0" distB="0" distL="0" distR="0" wp14:anchorId="53206967" wp14:editId="5E6D5FB1">
+            <wp:extent cx="5760720" cy="1683385"/>
+            <wp:effectExtent l="0" t="0" r="0" b="0"/>
+            <wp:docPr id="5" name="Picture 5"/>
+            <wp:cNvGraphicFramePr>
+              <a:graphicFrameLocks xmlns:a="http://schemas.openxmlformats.org/drawingml/2006/main" noChangeAspect="1"/>
+            </wp:cNvGraphicFramePr>
+            <a:graphic xmlns:a="http://schemas.openxmlformats.org/drawingml/2006/main">
+              <a:graphicData uri="http://schemas.openxmlformats.org/drawingml/2006/picture">
+                <pic:pic xmlns:pic="http://schemas.openxmlformats.org/drawingml/2006/picture">
+                  <pic:nvPicPr>
+                    <pic:cNvPr id="1" name=""/>
+                    <pic:cNvPicPr/>
+                  </pic:nvPicPr>
+                  <pic:blipFill>
+                    <a:blip r:embed="rId12"/>
+                    <a:stretch>
+                      <a:fillRect/>
+                    </a:stretch>
+                  </pic:blipFill>
+                  <pic:spPr>
+                    <a:xfrm>
+                      <a:off x="0" y="0"/>
+                      <a:ext cx="5760720" cy="1683385"/>
+                    </a:xfrm>
+                    <a:prstGeom prst="rect">
+                      <a:avLst/>
+                    </a:prstGeom>
+                  </pic:spPr>
+                </pic:pic>
+              </a:graphicData>
+            </a:graphic>
+          </wp:inline>
+        </w:drawing>
+      </w:r>
+    </w:p>
+    <w:p>
+      <w:pPr>
+        <w:rPr>
+          <w:sz w:val="24"/>
+        </w:rPr>
+      </w:pPr>
+    </w:p>
+    <w:p>
+      <w:pPr>
+        <w:rPr>
+          <w:sz w:val="24"/>
+        </w:rPr>
+      </w:pPr>
+    </w:p>
+    <w:p>
+      <w:pPr>
+        <w:rPr>
+          <w:sz w:val="24"/>
+        </w:rPr>
+      </w:pPr>
+    </w:p>
+    <w:p>
+      <w:pPr>
+        <w:rPr>
+          <w:sz w:val="24"/>
+        </w:rPr>
+      </w:pPr>
+    </w:p>
+    <w:p>
+      <w:pPr>
+        <w:rPr>
+          <w:sz w:val="24"/>
+        </w:rPr>
+      </w:pPr>
+    </w:p>
+    <w:p>
+      <w:pPr>
+        <w:rPr>
+          <w:sz w:val="24"/>
+        </w:rPr>
+      </w:pPr>
+    </w:p>
+    <w:p>
+      <w:pPr>
+        <w:rPr>
+          <w:sz w:val="24"/>
+        </w:rPr>
+      </w:pPr>
+    </w:p>
+    <w:p>
+      <w:pPr>
+        <w:rPr>
+          <w:sz w:val="24"/>
+        </w:rPr>
+      </w:pPr>
+    </w:p>
+    <w:p>
+      <w:pPr>
         <w:pStyle w:val="ListParagraph"/>
         <w:numPr>
           <w:ilvl w:val="0"/>
@@ -571,6 +915,7 @@
           <w:b/>
           <w:sz w:val="24"/>
         </w:rPr>
+        <w:lastRenderedPageBreak/>
         <w:t>SONUÇLAR</w:t>
       </w:r>
     </w:p>
@@ -584,50 +929,92 @@
         <w:rPr>
           <w:sz w:val="24"/>
         </w:rPr>
-        <w:t>İlk denemelerimde</w:t>
-      </w:r>
-      <w:r>
-        <w:rPr>
-          <w:sz w:val="24"/>
-        </w:rPr>
-        <w:t xml:space="preserve"> algoritmayı 3 komşu ile çalıştırıp</w:t>
-      </w:r>
-      <w:r>
-        <w:rPr>
-          <w:sz w:val="24"/>
-        </w:rPr>
-        <w:t xml:space="preserve"> yüzde 20’lerde başarı sağlarken sonraki farklı argümanlarda yaptığım denemelerde bu oranı en çok yüzde 36.89’a kadar yükseltebildim.</w:t>
-      </w:r>
-      <w:r>
-        <w:rPr>
-          <w:sz w:val="24"/>
-        </w:rPr>
-        <w:t xml:space="preserve"> En son olarak 13 komşulu denememde bu oranı yakaladım.</w:t>
-      </w:r>
-    </w:p>
-    <w:p>
-      <w:pPr>
-        <w:rPr>
-          <w:sz w:val="24"/>
-        </w:rPr>
-      </w:pPr>
-      <w:r>
-        <w:rPr>
-          <w:sz w:val="24"/>
-        </w:rPr>
-        <w:t>Bundan sonraki süreçte</w:t>
-      </w:r>
-      <w:r>
-        <w:rPr>
-          <w:sz w:val="24"/>
-        </w:rPr>
-        <w:t xml:space="preserve"> Uygulama başlığında bahsettiğim veri başlıklarından bazılarını çıkartarak daha anlamlı bir veri kümesi oluşturup bu başarı oranını kabul edilebilir bir orana çıkartmayı planlıyorum. Aynı şekilde veri kümesindeki </w:t>
-      </w:r>
-      <w:r>
-        <w:rPr>
-          <w:sz w:val="24"/>
-        </w:rPr>
-        <w:t>bazı enstrümanların yetersiz veriye sahip olduğunu düşündüğüm için onları da çıkartarak deneme yapmayı planlıyorum.</w:t>
+        <w:t xml:space="preserve">İlk denemelerimde yüzde 20’lerde başarı sağlarken sonraki farklı argümanlarda yaptığım denemelerde bu oranı en çok yüzde </w:t>
+      </w:r>
+      <w:r>
+        <w:rPr>
+          <w:sz w:val="24"/>
+        </w:rPr>
+        <w:t>34.87’ye</w:t>
+      </w:r>
+      <w:r>
+        <w:rPr>
+          <w:sz w:val="24"/>
+        </w:rPr>
+        <w:t xml:space="preserve"> kadar yükseltebildim. En son olarak </w:t>
+      </w:r>
+      <w:r>
+        <w:rPr>
+          <w:sz w:val="24"/>
+        </w:rPr>
+        <w:t>3</w:t>
+      </w:r>
+      <w:r>
+        <w:rPr>
+          <w:sz w:val="24"/>
+        </w:rPr>
+        <w:t xml:space="preserve"> komşulu denememde bu oranı yakaladım.</w:t>
+      </w:r>
+    </w:p>
+    <w:p>
+      <w:pPr>
+        <w:rPr>
+          <w:sz w:val="24"/>
+        </w:rPr>
+      </w:pPr>
+      <w:r>
+        <w:rPr>
+          <w:noProof/>
+          <w:lang w:eastAsia="tr-TR"/>
+        </w:rPr>
+        <w:drawing>
+          <wp:inline distT="0" distB="0" distL="0" distR="0" wp14:anchorId="014562CF" wp14:editId="3CC647F1">
+            <wp:extent cx="2133600" cy="219075"/>
+            <wp:effectExtent l="0" t="0" r="0" b="9525"/>
+            <wp:docPr id="6" name="Picture 6"/>
+            <wp:cNvGraphicFramePr>
+              <a:graphicFrameLocks xmlns:a="http://schemas.openxmlformats.org/drawingml/2006/main" noChangeAspect="1"/>
+            </wp:cNvGraphicFramePr>
+            <a:graphic xmlns:a="http://schemas.openxmlformats.org/drawingml/2006/main">
+              <a:graphicData uri="http://schemas.openxmlformats.org/drawingml/2006/picture">
+                <pic:pic xmlns:pic="http://schemas.openxmlformats.org/drawingml/2006/picture">
+                  <pic:nvPicPr>
+                    <pic:cNvPr id="1" name=""/>
+                    <pic:cNvPicPr/>
+                  </pic:nvPicPr>
+                  <pic:blipFill>
+                    <a:blip r:embed="rId13"/>
+                    <a:stretch>
+                      <a:fillRect/>
+                    </a:stretch>
+                  </pic:blipFill>
+                  <pic:spPr>
+                    <a:xfrm>
+                      <a:off x="0" y="0"/>
+                      <a:ext cx="2133600" cy="219075"/>
+                    </a:xfrm>
+                    <a:prstGeom prst="rect">
+                      <a:avLst/>
+                    </a:prstGeom>
+                  </pic:spPr>
+                </pic:pic>
+              </a:graphicData>
+            </a:graphic>
+          </wp:inline>
+        </w:drawing>
+      </w:r>
+    </w:p>
+    <w:p>
+      <w:pPr>
+        <w:rPr>
+          <w:sz w:val="24"/>
+        </w:rPr>
+      </w:pPr>
+      <w:r>
+        <w:rPr>
+          <w:sz w:val="24"/>
+        </w:rPr>
+        <w:t xml:space="preserve">Bundan sonraki süreçte Uygulama başlığında bahsettiğim veri başlıklarından bazılarını çıkartarak daha anlamlı bir veri kümesi oluşturup bu başarı oranını kabul edilebilir bir orana çıkartmayı planlıyorum. </w:t>
       </w:r>
     </w:p>
     <w:p>
@@ -642,6 +1029,13 @@
         </w:rPr>
         <w:t>Daha sonraki geliştirme olarak da bir müzik dosyası verdiğim zaman programın bunu dinleyerek içerisindeki enstrümanları saymasını başarmaya çalışacağım.</w:t>
       </w:r>
+    </w:p>
+    <w:p>
+      <w:pPr>
+        <w:rPr>
+          <w:sz w:val="24"/>
+        </w:rPr>
+      </w:pPr>
     </w:p>
     <w:p>
       <w:pPr>
@@ -660,26 +1054,17 @@
           <w:b/>
           <w:sz w:val="24"/>
         </w:rPr>
-        <w:t>R</w:t>
-      </w:r>
-      <w:r>
-        <w:rPr>
-          <w:b/>
-          <w:sz w:val="24"/>
-        </w:rPr>
-        <w:t>EFERANSLAR</w:t>
-      </w:r>
-    </w:p>
-    <w:p>
-      <w:pPr>
-        <w:rPr>
-          <w:b/>
-          <w:sz w:val="24"/>
-        </w:rPr>
-      </w:pPr>
-      <w:r>
-        <w:rPr>
-          <w:b/>
+        <w:t>REFERANSLAR</w:t>
+      </w:r>
+    </w:p>
+    <w:p>
+      <w:pPr>
+        <w:rPr>
+          <w:sz w:val="24"/>
+        </w:rPr>
+      </w:pPr>
+      <w:r>
+        <w:rPr>
           <w:sz w:val="24"/>
         </w:rPr>
         <w:t>[1] Brandi Frisbie, Stanford University, USA</w:t>
@@ -691,7 +1076,7 @@
           <w:sz w:val="24"/>
         </w:rPr>
       </w:pPr>
-      <w:hyperlink r:id="rId8" w:history="1">
+      <w:hyperlink r:id="rId14" w:history="1">
         <w:r>
           <w:rPr>
             <w:rStyle w:val="Hyperlink"/>
@@ -704,13 +1089,11 @@
     <w:p>
       <w:pPr>
         <w:rPr>
-          <w:b/>
-          <w:sz w:val="24"/>
-        </w:rPr>
-      </w:pPr>
-      <w:r>
-        <w:rPr>
-          <w:b/>
+          <w:sz w:val="24"/>
+        </w:rPr>
+      </w:pPr>
+      <w:r>
+        <w:rPr>
           <w:sz w:val="24"/>
         </w:rPr>
         <w:t>[2] Nadim Kawwa, Udacity Machine Learning Engineer Nanodegree</w:t>
@@ -719,10 +1102,11 @@
     <w:p>
       <w:pPr>
         <w:rPr>
-          <w:sz w:val="24"/>
-        </w:rPr>
-      </w:pPr>
-      <w:hyperlink r:id="rId9" w:history="1">
+          <w:rStyle w:val="Hyperlink"/>
+          <w:sz w:val="24"/>
+        </w:rPr>
+      </w:pPr>
+      <w:hyperlink r:id="rId15" w:history="1">
         <w:r>
           <w:rPr>
             <w:rStyle w:val="Hyperlink"/>
@@ -734,6 +1118,13 @@
     </w:p>
     <w:p>
       <w:pPr>
+        <w:rPr>
+          <w:sz w:val="24"/>
+        </w:rPr>
+      </w:pPr>
+    </w:p>
+    <w:p>
+      <w:pPr>
         <w:pStyle w:val="ListParagraph"/>
         <w:numPr>
           <w:ilvl w:val="0"/>
@@ -749,7 +1140,6 @@
           <w:b/>
           <w:sz w:val="24"/>
         </w:rPr>
-        <w:lastRenderedPageBreak/>
         <w:t>EKLER</w:t>
       </w:r>
     </w:p>
@@ -763,16 +1153,30 @@
         <w:rPr>
           <w:sz w:val="24"/>
         </w:rPr>
-        <w:t>Yazdığım kod github üzerinde bulabilirsiniz.</w:t>
-      </w:r>
-    </w:p>
-    <w:p>
-      <w:pPr>
-        <w:rPr>
-          <w:sz w:val="24"/>
-        </w:rPr>
-      </w:pPr>
-      <w:hyperlink r:id="rId10" w:history="1">
+        <w:t>Yazdığım kod</w:t>
+      </w:r>
+      <w:r>
+        <w:rPr>
+          <w:sz w:val="24"/>
+        </w:rPr>
+        <w:t>u</w:t>
+      </w:r>
+      <w:r>
+        <w:rPr>
+          <w:sz w:val="24"/>
+        </w:rPr>
+        <w:t xml:space="preserve"> github üzerinde bulabilirsiniz.</w:t>
+      </w:r>
+      <w:bookmarkStart w:id="0" w:name="_GoBack"/>
+      <w:bookmarkEnd w:id="0"/>
+    </w:p>
+    <w:p>
+      <w:pPr>
+        <w:rPr>
+          <w:sz w:val="24"/>
+        </w:rPr>
+      </w:pPr>
+      <w:hyperlink r:id="rId16" w:history="1">
         <w:r>
           <w:rPr>
             <w:rStyle w:val="Hyperlink"/>
@@ -788,8 +1192,6 @@
           <w:sz w:val="24"/>
         </w:rPr>
       </w:pPr>
-      <w:bookmarkStart w:id="0" w:name="_GoBack"/>
-      <w:bookmarkEnd w:id="0"/>
     </w:p>
     <w:sectPr>
       <w:pgSz w:w="11906" w:h="16838"/>
@@ -1575,6 +1977,7 @@
   <w:style w:type="character" w:default="1" w:styleId="DefaultParagraphFont">
     <w:name w:val="Default Paragraph Font"/>
     <w:uiPriority w:val="1"/>
+    <w:semiHidden/>
     <w:unhideWhenUsed/>
   </w:style>
   <w:style w:type="table" w:default="1" w:styleId="TableNormal">
@@ -1996,7 +2399,7 @@
 </file>
 
 <file path=customXml/itemProps1.xml><?xml version="1.0" encoding="utf-8"?>
-<ds:datastoreItem xmlns:ds="http://schemas.openxmlformats.org/officeDocument/2006/customXml" ds:itemID="{9DFD5109-C261-4E39-B500-DE53E5C301C1}">
+<ds:datastoreItem xmlns:ds="http://schemas.openxmlformats.org/officeDocument/2006/customXml" ds:itemID="{D00243B6-A5CF-4B19-9B26-CD5473E3521B}">
   <ds:schemaRefs>
     <ds:schemaRef ds:uri="http://schemas.openxmlformats.org/officeDocument/2006/bibliography"/>
   </ds:schemaRefs>

</xml_diff>